<commit_message>
Tiny changes to notes document
</commit_message>
<xml_diff>
--- a/43136PNotes.docx
+++ b/43136PNotes.docx
@@ -678,29 +678,7 @@
           <w:sz w:val="24"/>
           <w:szCs w:val="24"/>
         </w:rPr>
-        <w:t>NOTES:</w:t>
-      </w:r>
-    </w:p>
-    <w:p>
-      <w:pPr>
-        <w:pStyle w:val="ListParagraph"/>
-        <w:numPr>
-          <w:ilvl w:val="0"/>
-          <w:numId w:val="3"/>
-        </w:numPr>
-        <w:rPr>
-          <w:rFonts w:ascii="Times New Roman" w:hAnsi="Times New Roman" w:cs="Times New Roman"/>
-          <w:sz w:val="24"/>
-          <w:szCs w:val="24"/>
-        </w:rPr>
-      </w:pPr>
-      <w:r>
-        <w:rPr>
-          <w:rFonts w:ascii="Times New Roman" w:hAnsi="Times New Roman" w:cs="Times New Roman"/>
-          <w:sz w:val="24"/>
-          <w:szCs w:val="24"/>
-        </w:rPr>
-        <w:t>This looks very promising, look at this tomorrow please!!!</w:t>
+        <w:t>This contains basic examples for rune.js</w:t>
       </w:r>
       <w:bookmarkStart w:id="0" w:name="_GoBack"/>
       <w:bookmarkEnd w:id="0"/>

</xml_diff>